<commit_message>
get everything ready for submission
</commit_message>
<xml_diff>
--- a/project03/adp59-Project_3_Analysis.docx
+++ b/project03/adp59-Project_3_Analysis.docx
@@ -30,23 +30,13 @@
     </w:p>
     <w:p>
       <w:r>
-        <w:t xml:space="preserve">Project #3  - </w:t>
-      </w:r>
-      <w:proofErr w:type="spellStart"/>
-      <w:r>
-        <w:t>VMSim</w:t>
-      </w:r>
-      <w:proofErr w:type="spellEnd"/>
+        <w:t>Project #3  - VMSim</w:t>
+      </w:r>
     </w:p>
     <w:p>
       <w:r>
-        <w:t xml:space="preserve">For:  Prof Jon </w:t>
-      </w:r>
-      <w:proofErr w:type="spellStart"/>
-      <w:r>
-        <w:t>Misurda</w:t>
-      </w:r>
-      <w:proofErr w:type="spellEnd"/>
+        <w:t>For:  Prof Jon Misurda</w:t>
+      </w:r>
     </w:p>
     <w:p/>
     <w:p/>
@@ -69,34 +59,10 @@
     </w:p>
     <w:p>
       <w:r>
-        <w:t>For project 3 we are tasked with implementing 4 different Page Replacement algorithms, then comparing the results using two memory traces named “</w:t>
-      </w:r>
-      <w:proofErr w:type="spellStart"/>
-      <w:r>
-        <w:t>swim.trace</w:t>
-      </w:r>
-      <w:proofErr w:type="spellEnd"/>
-      <w:r>
-        <w:t>” and “</w:t>
-      </w:r>
-      <w:proofErr w:type="spellStart"/>
-      <w:r>
-        <w:t>gcc.trace</w:t>
-      </w:r>
-      <w:proofErr w:type="spellEnd"/>
-      <w:r>
-        <w:t xml:space="preserve">”. </w:t>
-      </w:r>
-      <w:r>
-        <w:t xml:space="preserve"> All algorithms are run within page table implemented for </w:t>
-      </w:r>
-      <w:proofErr w:type="gramStart"/>
-      <w:r>
-        <w:t>a  32</w:t>
-      </w:r>
-      <w:proofErr w:type="gramEnd"/>
-      <w:r>
-        <w:t xml:space="preserve">-bit address space; all pages in this page table are 4kb in size. </w:t>
+        <w:t xml:space="preserve">For project 3 we are tasked with implementing 4 different Page Replacement algorithms, then comparing the results using two memory traces named “swim.trace” and “gcc.trace”. </w:t>
+      </w:r>
+      <w:r>
+        <w:t xml:space="preserve"> All algorithms are run within page table implemented for a  32-bit address space; all pages in this page table are 4kb in size. </w:t>
       </w:r>
     </w:p>
     <w:p/>
@@ -160,7 +126,6 @@
           <w:szCs w:val="20"/>
         </w:rPr>
       </w:pPr>
-      <w:proofErr w:type="gramStart"/>
       <w:r>
         <w:rPr>
           <w:rFonts w:ascii="Consolas" w:eastAsia="Times New Roman" w:hAnsi="Consolas" w:cs="Times New Roman"/>
@@ -168,80 +133,9 @@
           <w:sz w:val="20"/>
           <w:szCs w:val="20"/>
         </w:rPr>
-        <w:t>python</w:t>
-      </w:r>
-      <w:proofErr w:type="gramEnd"/>
-      <w:r>
-        <w:rPr>
-          <w:rFonts w:ascii="Consolas" w:eastAsia="Times New Roman" w:hAnsi="Consolas" w:cs="Times New Roman"/>
-          <w:color w:val="000000"/>
-          <w:sz w:val="20"/>
-          <w:szCs w:val="20"/>
-        </w:rPr>
-        <w:t xml:space="preserve"> vmsim.py –n &lt;</w:t>
-      </w:r>
-      <w:proofErr w:type="spellStart"/>
-      <w:r>
-        <w:rPr>
-          <w:rFonts w:ascii="Consolas" w:eastAsia="Times New Roman" w:hAnsi="Consolas" w:cs="Times New Roman"/>
-          <w:color w:val="000000"/>
-          <w:sz w:val="20"/>
-          <w:szCs w:val="20"/>
-        </w:rPr>
-        <w:t>numframes</w:t>
-      </w:r>
-      <w:proofErr w:type="spellEnd"/>
-      <w:r>
-        <w:rPr>
-          <w:rFonts w:ascii="Consolas" w:eastAsia="Times New Roman" w:hAnsi="Consolas" w:cs="Times New Roman"/>
-          <w:color w:val="000000"/>
-          <w:sz w:val="20"/>
-          <w:szCs w:val="20"/>
-        </w:rPr>
-        <w:t>&gt; -a &lt;</w:t>
-      </w:r>
-      <w:proofErr w:type="spellStart"/>
-      <w:r>
-        <w:rPr>
-          <w:rFonts w:ascii="Consolas" w:eastAsia="Times New Roman" w:hAnsi="Consolas" w:cs="Times New Roman"/>
-          <w:color w:val="000000"/>
-          <w:sz w:val="20"/>
-          <w:szCs w:val="20"/>
-        </w:rPr>
-        <w:t>opt|clock|aging|lru</w:t>
-      </w:r>
-      <w:proofErr w:type="spellEnd"/>
-      <w:r>
-        <w:rPr>
-          <w:rFonts w:ascii="Consolas" w:eastAsia="Times New Roman" w:hAnsi="Consolas" w:cs="Times New Roman"/>
-          <w:color w:val="000000"/>
-          <w:sz w:val="20"/>
-          <w:szCs w:val="20"/>
-        </w:rPr>
-        <w:t>&gt; [-r &lt;refresh&gt;] &lt;</w:t>
-      </w:r>
-      <w:proofErr w:type="spellStart"/>
-      <w:r>
-        <w:rPr>
-          <w:rFonts w:ascii="Consolas" w:eastAsia="Times New Roman" w:hAnsi="Consolas" w:cs="Times New Roman"/>
-          <w:color w:val="000000"/>
-          <w:sz w:val="20"/>
-          <w:szCs w:val="20"/>
-        </w:rPr>
-        <w:t>tracefile</w:t>
-      </w:r>
-      <w:proofErr w:type="spellEnd"/>
-      <w:r>
-        <w:rPr>
-          <w:rFonts w:ascii="Consolas" w:eastAsia="Times New Roman" w:hAnsi="Consolas" w:cs="Times New Roman"/>
-          <w:color w:val="000000"/>
-          <w:sz w:val="20"/>
-          <w:szCs w:val="20"/>
-        </w:rPr>
-        <w:t>&gt;</w:t>
+        <w:t>python vmsim.py –n &lt;numframes&gt; -a &lt;opt|clock|aging|lru&gt; [-r &lt;refresh&gt;] &lt;tracefile&gt;</w:t>
       </w:r>
     </w:p>
-    <w:p/>
     <w:p>
       <w:pPr>
         <w:rPr>
@@ -308,7 +202,7 @@
       <w:pPr>
         <w:pStyle w:val="ListParagraph"/>
         <w:numPr>
-          <w:ilvl w:val="0"/>
+          <w:ilvl w:val="1"/>
           <w:numId w:val="4"/>
         </w:numPr>
         <w:spacing w:after="200" w:line="253" w:lineRule="atLeast"/>
@@ -325,14 +219,35 @@
           <w:bCs/>
           <w:color w:val="000000"/>
         </w:rPr>
-        <w:t>Clock</w:t>
+        <w:t>EXAMPLE RUN</w:t>
       </w:r>
       <w:r>
         <w:rPr>
           <w:rFonts w:cs="Times New Roman"/>
           <w:color w:val="000000"/>
         </w:rPr>
-        <w:t> – Use the better implementation of the second-chance algorithm</w:t>
+        <w:t>:</w:t>
+      </w:r>
+      <w:r>
+        <w:rPr>
+          <w:rFonts w:cs="Times New Roman"/>
+          <w:color w:val="000000"/>
+        </w:rPr>
+        <w:t xml:space="preserve"> </w:t>
+      </w:r>
+      <w:r>
+        <w:rPr>
+          <w:rFonts w:cs="Times New Roman"/>
+          <w:color w:val="000000"/>
+        </w:rPr>
+        <w:t xml:space="preserve"> python vmsim.py –n 8</w:t>
+      </w:r>
+      <w:r>
+        <w:rPr>
+          <w:rFonts w:cs="Times New Roman"/>
+          <w:color w:val="000000"/>
+        </w:rPr>
+        <w:t xml:space="preserve"> –a opt gcc.trace</w:t>
       </w:r>
     </w:p>
     <w:p>
@@ -356,14 +271,87 @@
           <w:bCs/>
           <w:color w:val="000000"/>
         </w:rPr>
-        <w:t>Aging</w:t>
+        <w:t>Clock</w:t>
       </w:r>
       <w:r>
         <w:rPr>
           <w:rFonts w:cs="Times New Roman"/>
           <w:color w:val="000000"/>
         </w:rPr>
-        <w:t> – Implement the aging algorithm that approximates LRU with an 8-bit counter</w:t>
+        <w:t> – Use the better implementation of the second-chance algorithm</w:t>
+      </w:r>
+    </w:p>
+    <w:p>
+      <w:pPr>
+        <w:pStyle w:val="ListParagraph"/>
+        <w:numPr>
+          <w:ilvl w:val="1"/>
+          <w:numId w:val="4"/>
+        </w:numPr>
+        <w:spacing w:after="200" w:line="253" w:lineRule="atLeast"/>
+        <w:jc w:val="both"/>
+        <w:rPr>
+          <w:rFonts w:cs="Times New Roman"/>
+          <w:color w:val="000000"/>
+        </w:rPr>
+      </w:pPr>
+      <w:r>
+        <w:rPr>
+          <w:rFonts w:cs="Times New Roman"/>
+          <w:b/>
+          <w:bCs/>
+          <w:color w:val="000000"/>
+        </w:rPr>
+        <w:t>EXAMPLE RUN</w:t>
+      </w:r>
+      <w:r>
+        <w:rPr>
+          <w:rFonts w:cs="Times New Roman"/>
+          <w:color w:val="000000"/>
+        </w:rPr>
+        <w:t>:</w:t>
+      </w:r>
+      <w:r>
+        <w:rPr>
+          <w:rFonts w:cs="Times New Roman"/>
+          <w:color w:val="000000"/>
+        </w:rPr>
+        <w:t xml:space="preserve"> </w:t>
+      </w:r>
+      <w:r>
+        <w:rPr>
+          <w:rFonts w:cs="Times New Roman"/>
+          <w:color w:val="000000"/>
+        </w:rPr>
+        <w:t xml:space="preserve"> python vmsim.py –n </w:t>
+      </w:r>
+      <w:r>
+        <w:rPr>
+          <w:rFonts w:cs="Times New Roman"/>
+          <w:color w:val="000000"/>
+        </w:rPr>
+        <w:t xml:space="preserve">16 </w:t>
+      </w:r>
+      <w:r>
+        <w:rPr>
+          <w:rFonts w:cs="Times New Roman"/>
+          <w:color w:val="000000"/>
+        </w:rPr>
+        <w:t xml:space="preserve">–a </w:t>
+      </w:r>
+      <w:r>
+        <w:rPr>
+          <w:rFonts w:cs="Times New Roman"/>
+          <w:color w:val="000000"/>
+        </w:rPr>
+        <w:t>clock swim</w:t>
+      </w:r>
+      <w:r>
+        <w:rPr>
+          <w:rFonts w:cs="Times New Roman"/>
+          <w:color w:val="000000"/>
+        </w:rPr>
+        <w:t>.trace</w:t>
       </w:r>
     </w:p>
     <w:p>
@@ -387,104 +375,340 @@
           <w:bCs/>
           <w:color w:val="000000"/>
         </w:rPr>
-        <w:t>LRU</w:t>
+        <w:t>Aging</w:t>
       </w:r>
       <w:r>
         <w:rPr>
           <w:rFonts w:cs="Times New Roman"/>
           <w:color w:val="000000"/>
         </w:rPr>
+        <w:t> – Implement the aging algorithm that approximates LRU with an 8-bit counter</w:t>
+      </w:r>
+    </w:p>
+    <w:p>
+      <w:pPr>
+        <w:pStyle w:val="ListParagraph"/>
+        <w:numPr>
+          <w:ilvl w:val="1"/>
+          <w:numId w:val="4"/>
+        </w:numPr>
+        <w:spacing w:after="200" w:line="253" w:lineRule="atLeast"/>
+        <w:jc w:val="both"/>
+        <w:rPr>
+          <w:rFonts w:cs="Times New Roman"/>
+          <w:color w:val="000000"/>
+        </w:rPr>
+      </w:pPr>
+      <w:r>
+        <w:rPr>
+          <w:rFonts w:cs="Times New Roman"/>
+          <w:b/>
+          <w:bCs/>
+          <w:color w:val="000000"/>
+        </w:rPr>
+        <w:t>EXAMPLE RUN</w:t>
+      </w:r>
+      <w:r>
+        <w:rPr>
+          <w:rFonts w:cs="Times New Roman"/>
+          <w:color w:val="000000"/>
+        </w:rPr>
+        <w:t>:</w:t>
+      </w:r>
+      <w:r>
+        <w:rPr>
+          <w:rFonts w:cs="Times New Roman"/>
+          <w:color w:val="000000"/>
+        </w:rPr>
+        <w:t xml:space="preserve"> </w:t>
+      </w:r>
+      <w:r>
+        <w:rPr>
+          <w:rFonts w:cs="Times New Roman"/>
+          <w:color w:val="000000"/>
+        </w:rPr>
+        <w:t xml:space="preserve"> python vmsim.py –n </w:t>
+      </w:r>
+      <w:r>
+        <w:rPr>
+          <w:rFonts w:cs="Times New Roman"/>
+          <w:color w:val="000000"/>
+        </w:rPr>
+        <w:t>32</w:t>
+      </w:r>
+      <w:r>
+        <w:rPr>
+          <w:rFonts w:cs="Times New Roman"/>
+          <w:color w:val="000000"/>
+        </w:rPr>
+        <w:t xml:space="preserve"> –a </w:t>
+      </w:r>
+      <w:r>
+        <w:rPr>
+          <w:rFonts w:cs="Times New Roman"/>
+          <w:color w:val="000000"/>
+        </w:rPr>
+        <w:t>aging –r 1</w:t>
+      </w:r>
+      <w:r>
+        <w:rPr>
+          <w:rFonts w:cs="Times New Roman"/>
+          <w:color w:val="000000"/>
+        </w:rPr>
+        <w:t xml:space="preserve"> gcc.trace</w:t>
+      </w:r>
+    </w:p>
+    <w:p>
+      <w:pPr>
+        <w:pStyle w:val="ListParagraph"/>
+        <w:numPr>
+          <w:ilvl w:val="0"/>
+          <w:numId w:val="4"/>
+        </w:numPr>
+        <w:spacing w:after="200" w:line="253" w:lineRule="atLeast"/>
+        <w:jc w:val="both"/>
+        <w:rPr>
+          <w:rFonts w:cs="Times New Roman"/>
+          <w:color w:val="000000"/>
+        </w:rPr>
+      </w:pPr>
+      <w:r>
+        <w:rPr>
+          <w:rFonts w:cs="Times New Roman"/>
+          <w:b/>
+          <w:bCs/>
+          <w:color w:val="000000"/>
+        </w:rPr>
+        <w:t>LRU</w:t>
+      </w:r>
+      <w:r>
+        <w:rPr>
+          <w:rFonts w:cs="Times New Roman"/>
+          <w:color w:val="000000"/>
+        </w:rPr>
         <w:t> – Do exact LRU.</w:t>
+      </w:r>
+    </w:p>
+    <w:p>
+      <w:pPr>
+        <w:pStyle w:val="ListParagraph"/>
+        <w:numPr>
+          <w:ilvl w:val="1"/>
+          <w:numId w:val="4"/>
+        </w:numPr>
+        <w:spacing w:after="200" w:line="253" w:lineRule="atLeast"/>
+        <w:jc w:val="both"/>
+        <w:rPr>
+          <w:rFonts w:cs="Times New Roman"/>
+          <w:color w:val="000000"/>
+        </w:rPr>
+      </w:pPr>
+      <w:r>
+        <w:rPr>
+          <w:rFonts w:cs="Times New Roman"/>
+          <w:b/>
+          <w:bCs/>
+          <w:color w:val="000000"/>
+        </w:rPr>
+        <w:t>EXAMPLE RUN</w:t>
+      </w:r>
+      <w:r>
+        <w:rPr>
+          <w:rFonts w:cs="Times New Roman"/>
+          <w:color w:val="000000"/>
+        </w:rPr>
+        <w:t>:</w:t>
+      </w:r>
+      <w:r>
+        <w:rPr>
+          <w:rFonts w:cs="Times New Roman"/>
+          <w:color w:val="000000"/>
+        </w:rPr>
+        <w:t xml:space="preserve"> </w:t>
+      </w:r>
+      <w:r>
+        <w:rPr>
+          <w:rFonts w:cs="Times New Roman"/>
+          <w:color w:val="000000"/>
+        </w:rPr>
+        <w:t xml:space="preserve"> python vmsim.py –n </w:t>
+      </w:r>
+      <w:r>
+        <w:rPr>
+          <w:rFonts w:cs="Times New Roman"/>
+          <w:color w:val="000000"/>
+        </w:rPr>
+        <w:t>65</w:t>
+      </w:r>
+      <w:r>
+        <w:rPr>
+          <w:rFonts w:cs="Times New Roman"/>
+          <w:color w:val="000000"/>
+        </w:rPr>
+        <w:t xml:space="preserve"> –a </w:t>
+      </w:r>
+      <w:r>
+        <w:rPr>
+          <w:rFonts w:cs="Times New Roman"/>
+          <w:color w:val="000000"/>
+        </w:rPr>
+        <w:t>lru</w:t>
+      </w:r>
+      <w:r>
+        <w:rPr>
+          <w:rFonts w:cs="Times New Roman"/>
+          <w:color w:val="000000"/>
+        </w:rPr>
+        <w:t xml:space="preserve"> </w:t>
+      </w:r>
+      <w:r>
+        <w:rPr>
+          <w:rFonts w:cs="Times New Roman"/>
+          <w:color w:val="000000"/>
+        </w:rPr>
+        <w:t>swim</w:t>
+      </w:r>
+      <w:r>
+        <w:rPr>
+          <w:rFonts w:cs="Times New Roman"/>
+          <w:color w:val="000000"/>
+        </w:rPr>
+        <w:t>.trace</w:t>
+      </w:r>
+    </w:p>
+    <w:p/>
+    <w:p/>
+    <w:p>
+      <w:pPr>
+        <w:rPr>
+          <w:b/>
+          <w:sz w:val="36"/>
+          <w:szCs w:val="36"/>
+        </w:rPr>
+      </w:pPr>
+      <w:r>
+        <w:rPr>
+          <w:b/>
+          <w:sz w:val="36"/>
+          <w:szCs w:val="36"/>
+        </w:rPr>
+        <w:t>Implementation Notes</w:t>
+      </w:r>
+    </w:p>
+    <w:p>
+      <w:r>
+        <w:t xml:space="preserve">The main entry point for the program is the file named </w:t>
+      </w:r>
+      <w:r>
+        <w:rPr>
+          <w:b/>
+        </w:rPr>
+        <w:t>vmsim.py</w:t>
+      </w:r>
+      <w:r>
+        <w:t xml:space="preserve">. This is the file which must be invoked from the command line to run the algorithms. Because this </w:t>
+      </w:r>
+      <w:r>
+        <w:lastRenderedPageBreak/>
+        <w:t>is a python file, it must be called with “python vmsim.py … etc.”, instead  of  “./vmsim”,  as a C program would.</w:t>
       </w:r>
     </w:p>
     <w:p/>
     <w:p>
-      <w:pPr>
+      <w:r>
+        <w:t xml:space="preserve">All algorithms run within a page table, the implementation of which can be found in the file named </w:t>
+      </w:r>
+      <w:r>
         <w:rPr>
           <w:b/>
-          <w:sz w:val="36"/>
-          <w:szCs w:val="36"/>
-        </w:rPr>
-      </w:pPr>
-      <w:r>
-        <w:rPr>
-          <w:b/>
-          <w:sz w:val="36"/>
-          <w:szCs w:val="36"/>
-        </w:rPr>
-        <w:t>Implementation Notes</w:t>
-      </w:r>
-    </w:p>
-    <w:p>
-      <w:r>
-        <w:t xml:space="preserve">The main entry point for the program is the file named </w:t>
-      </w:r>
-      <w:r>
-        <w:rPr>
-          <w:b/>
-        </w:rPr>
-        <w:t>vmsim.py</w:t>
-      </w:r>
-      <w:r>
-        <w:t xml:space="preserve">. This is the </w:t>
-      </w:r>
-      <w:proofErr w:type="gramStart"/>
-      <w:r>
-        <w:t>file which</w:t>
-      </w:r>
-      <w:proofErr w:type="gramEnd"/>
-      <w:r>
-        <w:t xml:space="preserve"> must be invoked from the command line to run the algorithms. Because this </w:t>
-      </w:r>
-      <w:r>
-        <w:lastRenderedPageBreak/>
-        <w:t xml:space="preserve">is a python file, it must be called with “python vmsim.py … etc.”, </w:t>
-      </w:r>
-      <w:proofErr w:type="gramStart"/>
-      <w:r>
-        <w:t>instead  of</w:t>
-      </w:r>
-      <w:proofErr w:type="gramEnd"/>
-      <w:r>
-        <w:t xml:space="preserve">  “./</w:t>
-      </w:r>
-      <w:proofErr w:type="spellStart"/>
-      <w:r>
-        <w:t>vmsim</w:t>
-      </w:r>
-      <w:proofErr w:type="spellEnd"/>
-      <w:r>
-        <w:t>”,  as a C program would.</w:t>
+        </w:rPr>
+        <w:t>pageTable.py</w:t>
+      </w:r>
+      <w:r>
+        <w:t>.</w:t>
       </w:r>
     </w:p>
     <w:p/>
     <w:p>
       <w:r>
-        <w:t xml:space="preserve">All algorithms run within a page table, the implementation of which can be found in the file named </w:t>
+        <w:t xml:space="preserve">Upon program start, the trace file is parsed by the class in the file </w:t>
       </w:r>
       <w:r>
         <w:rPr>
           <w:b/>
         </w:rPr>
-        <w:t>pageTable.py</w:t>
-      </w:r>
-      <w:r>
-        <w:t>.</w:t>
+        <w:t>parseInput.py</w:t>
+      </w:r>
+      <w:r>
+        <w:t xml:space="preserve">, and each memory lookup is stored in a list of tuples, in this format: [(MEM_ADDRESS_00, R/W), [(MEM_ADDRESS_01, R/W), … [(MEM_ADDRESS_N, R/W)].  This list is then passed to whichever algorithm is invoked, so it can run the chosen algorithm on the items in the list, element by element. </w:t>
       </w:r>
     </w:p>
     <w:p/>
     <w:p>
       <w:r>
-        <w:t xml:space="preserve">Upon program start, the trace file is parsed by the class in the file </w:t>
+        <w:t xml:space="preserve">The </w:t>
       </w:r>
       <w:r>
         <w:rPr>
           <w:b/>
         </w:rPr>
-        <w:t>parseInput.py</w:t>
-      </w:r>
-      <w:r>
-        <w:t xml:space="preserve">, and each memory lookup is stored in a list of tuples, in this format: [(MEM_ADDRESS_00, R/W), [(MEM_ADDRESS_01, R/W), … [(MEM_ADDRESS_N, R/W)].  This list is then passed to whichever algorithm is invoked, so it can run the chosen algorithm on the items in the list, element by element. </w:t>
+        <w:t>OPT</w:t>
+      </w:r>
+      <w:r>
+        <w:rPr>
+          <w:b/>
+        </w:rPr>
+        <w:t xml:space="preserve"> algorithm </w:t>
+      </w:r>
+      <w:r>
+        <w:t xml:space="preserve">can be found in the file </w:t>
+      </w:r>
+      <w:r>
+        <w:rPr>
+          <w:b/>
+        </w:rPr>
+        <w:t>opt.py</w:t>
+      </w:r>
+      <w:r>
+        <w:t>. My implementation of OPT works by</w:t>
+      </w:r>
+      <w:r>
+        <w:t xml:space="preserve"> first preprocessing all of the memory addresses in our Trace, and creating a </w:t>
+      </w:r>
+      <w:r>
+        <w:rPr>
+          <w:b/>
+        </w:rPr>
+        <w:t xml:space="preserve">HashTable </w:t>
+      </w:r>
+      <w:r>
+        <w:t xml:space="preserve">where the </w:t>
+      </w:r>
+      <w:r>
+        <w:rPr>
+          <w:i/>
+          <w:u w:val="single"/>
+        </w:rPr>
+        <w:t>key is our VPN</w:t>
+      </w:r>
+      <w:r>
+        <w:t xml:space="preserve">, and the </w:t>
+      </w:r>
+      <w:r>
+        <w:rPr>
+          <w:i/>
+          <w:u w:val="single"/>
+        </w:rPr>
+        <w:t>value is a python list</w:t>
+      </w:r>
+      <w:r>
+        <w:rPr>
+          <w:i/>
+        </w:rPr>
+        <w:t xml:space="preserve"> </w:t>
+      </w:r>
+      <w:r>
+        <w:t xml:space="preserve">containing each of the address numbers at which those VPNs are loaded. Each time a VPN is loaded, the element at index 0 in that list is discarded. This way, we only have to iterate through the full trace once, and from there on out we just need to hash into a list and take the next element, whenever we want to know how far into the future that VPN is next used. </w:t>
       </w:r>
     </w:p>
     <w:p/>
@@ -496,71 +720,31 @@
         <w:rPr>
           <w:b/>
         </w:rPr>
-        <w:t>OPT</w:t>
+        <w:t>Clock Algorithm</w:t>
+      </w:r>
+      <w:r>
+        <w:t xml:space="preserve"> is implemented in the files </w:t>
       </w:r>
       <w:r>
         <w:rPr>
           <w:b/>
         </w:rPr>
-        <w:t xml:space="preserve"> algorithm </w:t>
-      </w:r>
-      <w:r>
-        <w:t xml:space="preserve">can be found in the file </w:t>
+        <w:t>clock.py</w:t>
+      </w:r>
+      <w:r>
+        <w:t xml:space="preserve"> and </w:t>
       </w:r>
       <w:r>
         <w:rPr>
           <w:b/>
         </w:rPr>
-        <w:t>opt.py</w:t>
-      </w:r>
-      <w:r>
-        <w:t>. My implementation of OPT works by</w:t>
-      </w:r>
-      <w:r>
-        <w:t xml:space="preserve"> first preprocessing all of the memory addresses in our Trace, and creating a </w:t>
-      </w:r>
-      <w:proofErr w:type="spellStart"/>
-      <w:r>
-        <w:rPr>
-          <w:b/>
-        </w:rPr>
-        <w:t>HashTable</w:t>
-      </w:r>
-      <w:proofErr w:type="spellEnd"/>
-      <w:r>
-        <w:rPr>
-          <w:b/>
-        </w:rPr>
-        <w:t xml:space="preserve"> </w:t>
-      </w:r>
-      <w:r>
-        <w:t xml:space="preserve">where the </w:t>
-      </w:r>
-      <w:r>
-        <w:rPr>
-          <w:i/>
-          <w:u w:val="single"/>
-        </w:rPr>
-        <w:t>key is our VPN</w:t>
-      </w:r>
-      <w:r>
-        <w:t xml:space="preserve">, and the </w:t>
-      </w:r>
-      <w:r>
-        <w:rPr>
-          <w:i/>
-          <w:u w:val="single"/>
-        </w:rPr>
-        <w:t>value is a python list</w:t>
-      </w:r>
-      <w:r>
-        <w:rPr>
-          <w:i/>
-        </w:rPr>
-        <w:t xml:space="preserve"> </w:t>
-      </w:r>
-      <w:r>
-        <w:t xml:space="preserve">containing each of the address numbers at which those VPNs are loaded. Each time a VPN is loaded, the element at index 0 in that list is discarded. This way, we only have to iterate through the full trace once, and from there on out we just need to hash into a list and take the next element, whenever we want to know how far into the future that VPN is next used. </w:t>
+        <w:t>circularQueue.py</w:t>
+      </w:r>
+      <w:r>
+        <w:t>.</w:t>
+      </w:r>
+      <w:r>
+        <w:t xml:space="preserve"> My implementation uses the second chance algorithm with a Circular Queue. Of importance:  whenever we need to make an eviction, but fail to find ANY pages that are clean, we then run a ‘swap daemon’ which writes out ALL dirty pages to disk at that time.  This helps me get fewer page faults, at the expense of more disk writes. That’s a calculated decision for this particular algorithm, since the project description says we should use page faults as our judgment criterion for each algorithm’s effectiveness. </w:t>
       </w:r>
     </w:p>
     <w:p/>
@@ -572,31 +756,28 @@
         <w:rPr>
           <w:b/>
         </w:rPr>
-        <w:t>Clock Algorithm</w:t>
-      </w:r>
-      <w:r>
-        <w:t xml:space="preserve"> is implemented in the files </w:t>
+        <w:t>LRU Algorithm</w:t>
+      </w:r>
+      <w:r>
+        <w:t xml:space="preserve"> can be found in the file </w:t>
       </w:r>
       <w:r>
         <w:rPr>
           <w:b/>
         </w:rPr>
-        <w:t>clock.py</w:t>
-      </w:r>
-      <w:r>
-        <w:t xml:space="preserve"> and </w:t>
-      </w:r>
-      <w:r>
-        <w:rPr>
-          <w:b/>
-        </w:rPr>
-        <w:t>circularQueue.py</w:t>
-      </w:r>
-      <w:r>
-        <w:t>.</w:t>
-      </w:r>
-      <w:r>
-        <w:t xml:space="preserve"> My implementation uses the second chance algorithm with a Circular Queue. Of importance:  whenever we need to make an eviction, but fail to find ANY pages that are clean, we then run a ‘swap daemon’ which writes out ALL dirty pages to disk at that time.  This helps me get fewer page faults, at the expense of more disk writes. That’s a calculated decision for this particular algorithm, since the project description says we should use page faults as our judgment criterion for each algorithm’s effectiveness. </w:t>
+        <w:t>lru.py</w:t>
+      </w:r>
+      <w:r>
+        <w:t xml:space="preserve">.  </w:t>
+      </w:r>
+      <w:r>
+        <w:t>For LRU, each time a page is Read, I mark the memory address number at which this happens in the fr</w:t>
+      </w:r>
+      <w:r>
+        <w:t>ame itself. Then, in the future—whenever I need to make an eviction—</w:t>
+      </w:r>
+      <w:r>
+        <w:t>I have easy access to see which frame was used the longest time in the past, and no difficult calculations are needed. This was the simplest algorithm to implement.</w:t>
       </w:r>
     </w:p>
     <w:p/>
@@ -608,68 +789,27 @@
         <w:rPr>
           <w:b/>
         </w:rPr>
-        <w:t>LRU Algorithm</w:t>
-      </w:r>
-      <w:r>
-        <w:t xml:space="preserve"> can be found in the file </w:t>
+        <w:t xml:space="preserve">Aging Algorithm </w:t>
+      </w:r>
+      <w:r>
+        <w:t xml:space="preserve">is likely the most complex, and its source code can be found in the file named </w:t>
       </w:r>
       <w:r>
         <w:rPr>
           <w:b/>
         </w:rPr>
-        <w:t>lru.py</w:t>
-      </w:r>
-      <w:r>
-        <w:t xml:space="preserve">.  </w:t>
-      </w:r>
-      <w:r>
-        <w:t>For LRU, each time a page is Read, I mark the memory address number at which this happens in the fr</w:t>
-      </w:r>
-      <w:r>
-        <w:t>ame itself. Then, in the future—whenever I need to make an eviction—</w:t>
-      </w:r>
-      <w:r>
-        <w:t>I have easy access to see which frame was used the longest time in the past, and no difficult calculations are needed. This was the simplest algorithm to implement.</w:t>
-      </w:r>
-    </w:p>
-    <w:p/>
-    <w:p>
-      <w:r>
-        <w:t xml:space="preserve">The </w:t>
+        <w:t>aging.py</w:t>
+      </w:r>
+      <w:r>
+        <w:t xml:space="preserve">. Aging works by keeping an 8 bit counter and marking whether each page in the page table was used during the last ‘tick’ a time period of evaluation which must be passed in by the user as a ‘refresh rate’, whenever the Aging Algorithm is selected. </w:t>
+      </w:r>
+      <w:r>
+        <w:t xml:space="preserve">All refresh rates are in milliseconds on my system, but this relies on the implementation of Python’s “time” module, so it’s possible that this could vary on other systems. </w:t>
       </w:r>
       <w:r>
         <w:rPr>
           <w:b/>
         </w:rPr>
-        <w:t xml:space="preserve">Aging Algorithm </w:t>
-      </w:r>
-      <w:r>
-        <w:t xml:space="preserve">is likely the most complex, and its source code can be found in the file named </w:t>
-      </w:r>
-      <w:r>
-        <w:rPr>
-          <w:b/>
-        </w:rPr>
-        <w:t>aging.py</w:t>
-      </w:r>
-      <w:r>
-        <w:t xml:space="preserve">. Aging works by keeping an </w:t>
-      </w:r>
-      <w:proofErr w:type="gramStart"/>
-      <w:r>
-        <w:t>8 bit</w:t>
-      </w:r>
-      <w:proofErr w:type="gramEnd"/>
-      <w:r>
-        <w:t xml:space="preserve"> counter and marking whether each page in the page table was used during the last ‘tick’ a time period of evaluation which must be passed in by the user as a ‘refresh rate’, whenever the Aging Algorithm is selected. </w:t>
-      </w:r>
-      <w:r>
-        <w:t xml:space="preserve">All refresh rates are in milliseconds on my system, but this relies on the implementation of Python’s “time” module, so it’s possible that this could vary on other systems. </w:t>
-      </w:r>
-      <w:r>
-        <w:rPr>
-          <w:b/>
-        </w:rPr>
         <w:t>For aging, I suggest a refresh rate of 0.001 milliseconds</w:t>
       </w:r>
       <w:r>
@@ -682,15 +822,7 @@
         <w:t>nd</w:t>
       </w:r>
       <w:r>
-        <w:t xml:space="preserve"> to last position in the </w:t>
-      </w:r>
-      <w:proofErr w:type="spellStart"/>
-      <w:r>
-        <w:t>arg</w:t>
-      </w:r>
-      <w:proofErr w:type="spellEnd"/>
-      <w:r>
-        <w:t xml:space="preserve"> list. This minimizes the values, for my testing and going lower does not positively affect anything.  In the next section, I will show my rationale for selecting 0.001 as my refresh rate. </w:t>
+        <w:t xml:space="preserve"> to last position in the arg list. This minimizes the values, for my testing and going lower does not positively affect anything.  In the next section, I will show my rationale for selecting 0.001 as my refresh rate. </w:t>
       </w:r>
     </w:p>
     <w:p/>
@@ -1011,15 +1143,7 @@
     </w:p>
     <w:p>
       <w:r>
-        <w:t xml:space="preserve">With the algorithms all implemented, my next step was to collect data for each algorithm at all frame sizes, 8, 16, 32, and 64. OPT </w:t>
-      </w:r>
-      <w:proofErr w:type="gramStart"/>
-      <w:r>
-        <w:t>always performed</w:t>
-      </w:r>
-      <w:proofErr w:type="gramEnd"/>
-      <w:r>
-        <w:t xml:space="preserve"> best, and thus it was used as our baseline. </w:t>
+        <w:t xml:space="preserve">With the algorithms all implemented, my next step was to collect data for each algorithm at all frame sizes, 8, 16, 32, and 64. OPT always performed best, and thus it was used as our baseline. </w:t>
       </w:r>
     </w:p>
     <w:p/>
@@ -1088,16 +1212,9 @@
     </w:p>
     <w:p>
       <w:r>
-        <w:t xml:space="preserve">Data for all algorithms processing </w:t>
-      </w:r>
-      <w:proofErr w:type="spellStart"/>
-      <w:r>
-        <w:t>swim.trace</w:t>
-      </w:r>
-      <w:proofErr w:type="spellEnd"/>
+        <w:t>Data for all algorithms processing swim.trace</w:t>
+      </w:r>
     </w:p>
-    <w:p/>
-    <w:p/>
     <w:p/>
     <w:p/>
     <w:p/>
@@ -1164,13 +1281,8 @@
     </w:p>
     <w:p>
       <w:r>
-        <w:t xml:space="preserve">Data for all algorithms processing </w:t>
-      </w:r>
-      <w:proofErr w:type="spellStart"/>
-      <w:r>
-        <w:t>swim.trace</w:t>
-      </w:r>
-      <w:proofErr w:type="spellEnd"/>
+        <w:t>Data for all algorithms processing swim.trace</w:t>
+      </w:r>
     </w:p>
     <w:p/>
     <w:p/>
@@ -1237,16 +1349,11 @@
         <w:t>Data fo</w:t>
       </w:r>
       <w:r>
-        <w:t xml:space="preserve">r all algorithms processing </w:t>
-      </w:r>
-      <w:proofErr w:type="spellStart"/>
-      <w:r>
-        <w:t>gcc</w:t>
+        <w:t>r all algorithms processing gcc</w:t>
       </w:r>
       <w:r>
         <w:t>.trace</w:t>
       </w:r>
-      <w:proofErr w:type="spellEnd"/>
     </w:p>
     <w:p>
       <w:pPr>
@@ -1321,13 +1428,8 @@
     </w:p>
     <w:p>
       <w:r>
-        <w:t xml:space="preserve">Data for all algorithms processing </w:t>
-      </w:r>
-      <w:proofErr w:type="spellStart"/>
-      <w:r>
-        <w:t>gcc.trace</w:t>
-      </w:r>
-      <w:proofErr w:type="spellEnd"/>
+        <w:t>Data for all algorithms processing gcc.trace</w:t>
+      </w:r>
     </w:p>
     <w:p/>
     <w:p>
@@ -2781,6 +2883,8 @@
         </w:rPr>
         <w:t>So we want to pick between the tie for CLOCK and LRU</w:t>
       </w:r>
+      <w:bookmarkStart w:id="0" w:name="_GoBack"/>
+      <w:bookmarkEnd w:id="0"/>
       <w:r>
         <w:rPr>
           <w:rFonts w:eastAsia="Times New Roman" w:cs="Times New Roman"/>
@@ -3411,8 +3515,6 @@
                 <w:color w:val="000000"/>
               </w:rPr>
             </w:pPr>
-            <w:proofErr w:type="spellStart"/>
-            <w:proofErr w:type="gramStart"/>
             <w:r>
               <w:rPr>
                 <w:rFonts w:ascii="Calibri" w:eastAsia="Times New Roman" w:hAnsi="Calibri" w:cs="Times New Roman"/>
@@ -3420,8 +3522,6 @@
               </w:rPr>
               <w:t>swim.trace</w:t>
             </w:r>
-            <w:proofErr w:type="spellEnd"/>
-            <w:proofErr w:type="gramEnd"/>
           </w:p>
         </w:tc>
         <w:tc>
@@ -3637,8 +3737,6 @@
                 <w:color w:val="000000"/>
               </w:rPr>
             </w:pPr>
-            <w:proofErr w:type="spellStart"/>
-            <w:proofErr w:type="gramStart"/>
             <w:r>
               <w:rPr>
                 <w:rFonts w:ascii="Calibri" w:eastAsia="Times New Roman" w:hAnsi="Calibri" w:cs="Times New Roman"/>
@@ -3646,8 +3744,6 @@
               </w:rPr>
               <w:t>swim.trace</w:t>
             </w:r>
-            <w:proofErr w:type="spellEnd"/>
-            <w:proofErr w:type="gramEnd"/>
           </w:p>
         </w:tc>
         <w:tc>
@@ -3863,8 +3959,6 @@
                 <w:color w:val="000000"/>
               </w:rPr>
             </w:pPr>
-            <w:proofErr w:type="spellStart"/>
-            <w:proofErr w:type="gramStart"/>
             <w:r>
               <w:rPr>
                 <w:rFonts w:ascii="Calibri" w:eastAsia="Times New Roman" w:hAnsi="Calibri" w:cs="Times New Roman"/>
@@ -3872,8 +3966,6 @@
               </w:rPr>
               <w:t>swim.trace</w:t>
             </w:r>
-            <w:proofErr w:type="spellEnd"/>
-            <w:proofErr w:type="gramEnd"/>
           </w:p>
         </w:tc>
         <w:tc>
@@ -4089,8 +4181,6 @@
                 <w:color w:val="000000"/>
               </w:rPr>
             </w:pPr>
-            <w:proofErr w:type="spellStart"/>
-            <w:proofErr w:type="gramStart"/>
             <w:r>
               <w:rPr>
                 <w:rFonts w:ascii="Calibri" w:eastAsia="Times New Roman" w:hAnsi="Calibri" w:cs="Times New Roman"/>
@@ -4098,8 +4188,6 @@
               </w:rPr>
               <w:t>swim.trace</w:t>
             </w:r>
-            <w:proofErr w:type="spellEnd"/>
-            <w:proofErr w:type="gramEnd"/>
           </w:p>
         </w:tc>
         <w:tc>
@@ -4315,8 +4403,6 @@
                 <w:color w:val="000000"/>
               </w:rPr>
             </w:pPr>
-            <w:proofErr w:type="spellStart"/>
-            <w:proofErr w:type="gramStart"/>
             <w:r>
               <w:rPr>
                 <w:rFonts w:ascii="Calibri" w:eastAsia="Times New Roman" w:hAnsi="Calibri" w:cs="Times New Roman"/>
@@ -4324,8 +4410,6 @@
               </w:rPr>
               <w:t>gcc.trace</w:t>
             </w:r>
-            <w:proofErr w:type="spellEnd"/>
-            <w:proofErr w:type="gramEnd"/>
           </w:p>
         </w:tc>
         <w:tc>
@@ -4541,8 +4625,6 @@
                 <w:color w:val="000000"/>
               </w:rPr>
             </w:pPr>
-            <w:proofErr w:type="spellStart"/>
-            <w:proofErr w:type="gramStart"/>
             <w:r>
               <w:rPr>
                 <w:rFonts w:ascii="Calibri" w:eastAsia="Times New Roman" w:hAnsi="Calibri" w:cs="Times New Roman"/>
@@ -4550,8 +4632,6 @@
               </w:rPr>
               <w:t>gcc.trace</w:t>
             </w:r>
-            <w:proofErr w:type="spellEnd"/>
-            <w:proofErr w:type="gramEnd"/>
           </w:p>
         </w:tc>
         <w:tc>
@@ -4767,8 +4847,6 @@
                 <w:color w:val="000000"/>
               </w:rPr>
             </w:pPr>
-            <w:proofErr w:type="spellStart"/>
-            <w:proofErr w:type="gramStart"/>
             <w:r>
               <w:rPr>
                 <w:rFonts w:ascii="Calibri" w:eastAsia="Times New Roman" w:hAnsi="Calibri" w:cs="Times New Roman"/>
@@ -4776,8 +4854,6 @@
               </w:rPr>
               <w:t>gcc.trace</w:t>
             </w:r>
-            <w:proofErr w:type="spellEnd"/>
-            <w:proofErr w:type="gramEnd"/>
           </w:p>
         </w:tc>
         <w:tc>
@@ -4993,8 +5069,6 @@
                 <w:color w:val="000000"/>
               </w:rPr>
             </w:pPr>
-            <w:proofErr w:type="spellStart"/>
-            <w:proofErr w:type="gramStart"/>
             <w:r>
               <w:rPr>
                 <w:rFonts w:ascii="Calibri" w:eastAsia="Times New Roman" w:hAnsi="Calibri" w:cs="Times New Roman"/>
@@ -5002,8 +5076,6 @@
               </w:rPr>
               <w:t>gcc.trace</w:t>
             </w:r>
-            <w:proofErr w:type="spellEnd"/>
-            <w:proofErr w:type="gramEnd"/>
           </w:p>
         </w:tc>
         <w:tc>
@@ -5219,8 +5291,6 @@
                 <w:color w:val="000000"/>
               </w:rPr>
             </w:pPr>
-            <w:proofErr w:type="spellStart"/>
-            <w:proofErr w:type="gramStart"/>
             <w:r>
               <w:rPr>
                 <w:rFonts w:ascii="Calibri" w:eastAsia="Times New Roman" w:hAnsi="Calibri" w:cs="Times New Roman"/>
@@ -5228,8 +5298,6 @@
               </w:rPr>
               <w:t>swim.trace</w:t>
             </w:r>
-            <w:proofErr w:type="spellEnd"/>
-            <w:proofErr w:type="gramEnd"/>
           </w:p>
         </w:tc>
         <w:tc>
@@ -5445,8 +5513,6 @@
                 <w:color w:val="000000"/>
               </w:rPr>
             </w:pPr>
-            <w:proofErr w:type="spellStart"/>
-            <w:proofErr w:type="gramStart"/>
             <w:r>
               <w:rPr>
                 <w:rFonts w:ascii="Calibri" w:eastAsia="Times New Roman" w:hAnsi="Calibri" w:cs="Times New Roman"/>
@@ -5454,8 +5520,6 @@
               </w:rPr>
               <w:t>swim.trace</w:t>
             </w:r>
-            <w:proofErr w:type="spellEnd"/>
-            <w:proofErr w:type="gramEnd"/>
           </w:p>
         </w:tc>
         <w:tc>
@@ -5671,8 +5735,6 @@
                 <w:color w:val="000000"/>
               </w:rPr>
             </w:pPr>
-            <w:proofErr w:type="spellStart"/>
-            <w:proofErr w:type="gramStart"/>
             <w:r>
               <w:rPr>
                 <w:rFonts w:ascii="Calibri" w:eastAsia="Times New Roman" w:hAnsi="Calibri" w:cs="Times New Roman"/>
@@ -5680,8 +5742,6 @@
               </w:rPr>
               <w:t>swim.trace</w:t>
             </w:r>
-            <w:proofErr w:type="spellEnd"/>
-            <w:proofErr w:type="gramEnd"/>
           </w:p>
         </w:tc>
         <w:tc>
@@ -5897,8 +5957,6 @@
                 <w:color w:val="000000"/>
               </w:rPr>
             </w:pPr>
-            <w:proofErr w:type="spellStart"/>
-            <w:proofErr w:type="gramStart"/>
             <w:r>
               <w:rPr>
                 <w:rFonts w:ascii="Calibri" w:eastAsia="Times New Roman" w:hAnsi="Calibri" w:cs="Times New Roman"/>
@@ -5906,8 +5964,6 @@
               </w:rPr>
               <w:t>swim.trace</w:t>
             </w:r>
-            <w:proofErr w:type="spellEnd"/>
-            <w:proofErr w:type="gramEnd"/>
           </w:p>
         </w:tc>
         <w:tc>
@@ -6123,8 +6179,6 @@
                 <w:color w:val="000000"/>
               </w:rPr>
             </w:pPr>
-            <w:proofErr w:type="spellStart"/>
-            <w:proofErr w:type="gramStart"/>
             <w:r>
               <w:rPr>
                 <w:rFonts w:ascii="Calibri" w:eastAsia="Times New Roman" w:hAnsi="Calibri" w:cs="Times New Roman"/>
@@ -6132,8 +6186,6 @@
               </w:rPr>
               <w:t>gcc.trace</w:t>
             </w:r>
-            <w:proofErr w:type="spellEnd"/>
-            <w:proofErr w:type="gramEnd"/>
           </w:p>
         </w:tc>
         <w:tc>
@@ -6349,8 +6401,6 @@
                 <w:color w:val="000000"/>
               </w:rPr>
             </w:pPr>
-            <w:proofErr w:type="spellStart"/>
-            <w:proofErr w:type="gramStart"/>
             <w:r>
               <w:rPr>
                 <w:rFonts w:ascii="Calibri" w:eastAsia="Times New Roman" w:hAnsi="Calibri" w:cs="Times New Roman"/>
@@ -6358,8 +6408,6 @@
               </w:rPr>
               <w:t>gcc.trace</w:t>
             </w:r>
-            <w:proofErr w:type="spellEnd"/>
-            <w:proofErr w:type="gramEnd"/>
           </w:p>
         </w:tc>
         <w:tc>
@@ -6575,8 +6623,6 @@
                 <w:color w:val="000000"/>
               </w:rPr>
             </w:pPr>
-            <w:proofErr w:type="spellStart"/>
-            <w:proofErr w:type="gramStart"/>
             <w:r>
               <w:rPr>
                 <w:rFonts w:ascii="Calibri" w:eastAsia="Times New Roman" w:hAnsi="Calibri" w:cs="Times New Roman"/>
@@ -6584,8 +6630,6 @@
               </w:rPr>
               <w:t>gcc.trace</w:t>
             </w:r>
-            <w:proofErr w:type="spellEnd"/>
-            <w:proofErr w:type="gramEnd"/>
           </w:p>
         </w:tc>
         <w:tc>
@@ -6801,8 +6845,6 @@
                 <w:color w:val="000000"/>
               </w:rPr>
             </w:pPr>
-            <w:proofErr w:type="spellStart"/>
-            <w:proofErr w:type="gramStart"/>
             <w:r>
               <w:rPr>
                 <w:rFonts w:ascii="Calibri" w:eastAsia="Times New Roman" w:hAnsi="Calibri" w:cs="Times New Roman"/>
@@ -6810,8 +6852,6 @@
               </w:rPr>
               <w:t>gcc.trace</w:t>
             </w:r>
-            <w:proofErr w:type="spellEnd"/>
-            <w:proofErr w:type="gramEnd"/>
           </w:p>
         </w:tc>
         <w:tc>
@@ -7027,8 +7067,6 @@
                 <w:color w:val="000000"/>
               </w:rPr>
             </w:pPr>
-            <w:proofErr w:type="spellStart"/>
-            <w:proofErr w:type="gramStart"/>
             <w:r>
               <w:rPr>
                 <w:rFonts w:ascii="Calibri" w:eastAsia="Times New Roman" w:hAnsi="Calibri" w:cs="Times New Roman"/>
@@ -7036,8 +7074,6 @@
               </w:rPr>
               <w:t>swim.trace</w:t>
             </w:r>
-            <w:proofErr w:type="spellEnd"/>
-            <w:proofErr w:type="gramEnd"/>
           </w:p>
         </w:tc>
         <w:tc>
@@ -7253,8 +7289,6 @@
                 <w:color w:val="000000"/>
               </w:rPr>
             </w:pPr>
-            <w:proofErr w:type="spellStart"/>
-            <w:proofErr w:type="gramStart"/>
             <w:r>
               <w:rPr>
                 <w:rFonts w:ascii="Calibri" w:eastAsia="Times New Roman" w:hAnsi="Calibri" w:cs="Times New Roman"/>
@@ -7262,8 +7296,6 @@
               </w:rPr>
               <w:t>swim.trace</w:t>
             </w:r>
-            <w:proofErr w:type="spellEnd"/>
-            <w:proofErr w:type="gramEnd"/>
           </w:p>
         </w:tc>
         <w:tc>
@@ -7479,8 +7511,6 @@
                 <w:color w:val="000000"/>
               </w:rPr>
             </w:pPr>
-            <w:proofErr w:type="spellStart"/>
-            <w:proofErr w:type="gramStart"/>
             <w:r>
               <w:rPr>
                 <w:rFonts w:ascii="Calibri" w:eastAsia="Times New Roman" w:hAnsi="Calibri" w:cs="Times New Roman"/>
@@ -7488,8 +7518,6 @@
               </w:rPr>
               <w:t>swim.trace</w:t>
             </w:r>
-            <w:proofErr w:type="spellEnd"/>
-            <w:proofErr w:type="gramEnd"/>
           </w:p>
         </w:tc>
         <w:tc>
@@ -7705,8 +7733,6 @@
                 <w:color w:val="000000"/>
               </w:rPr>
             </w:pPr>
-            <w:proofErr w:type="spellStart"/>
-            <w:proofErr w:type="gramStart"/>
             <w:r>
               <w:rPr>
                 <w:rFonts w:ascii="Calibri" w:eastAsia="Times New Roman" w:hAnsi="Calibri" w:cs="Times New Roman"/>
@@ -7714,8 +7740,6 @@
               </w:rPr>
               <w:t>swim.trace</w:t>
             </w:r>
-            <w:proofErr w:type="spellEnd"/>
-            <w:proofErr w:type="gramEnd"/>
           </w:p>
         </w:tc>
         <w:tc>
@@ -7931,8 +7955,6 @@
                 <w:color w:val="000000"/>
               </w:rPr>
             </w:pPr>
-            <w:proofErr w:type="spellStart"/>
-            <w:proofErr w:type="gramStart"/>
             <w:r>
               <w:rPr>
                 <w:rFonts w:ascii="Calibri" w:eastAsia="Times New Roman" w:hAnsi="Calibri" w:cs="Times New Roman"/>
@@ -7940,8 +7962,6 @@
               </w:rPr>
               <w:t>gcc.trace</w:t>
             </w:r>
-            <w:proofErr w:type="spellEnd"/>
-            <w:proofErr w:type="gramEnd"/>
           </w:p>
         </w:tc>
         <w:tc>
@@ -8157,8 +8177,6 @@
                 <w:color w:val="000000"/>
               </w:rPr>
             </w:pPr>
-            <w:proofErr w:type="spellStart"/>
-            <w:proofErr w:type="gramStart"/>
             <w:r>
               <w:rPr>
                 <w:rFonts w:ascii="Calibri" w:eastAsia="Times New Roman" w:hAnsi="Calibri" w:cs="Times New Roman"/>
@@ -8166,8 +8184,6 @@
               </w:rPr>
               <w:t>gcc.trace</w:t>
             </w:r>
-            <w:proofErr w:type="spellEnd"/>
-            <w:proofErr w:type="gramEnd"/>
           </w:p>
         </w:tc>
         <w:tc>
@@ -8383,8 +8399,6 @@
                 <w:color w:val="000000"/>
               </w:rPr>
             </w:pPr>
-            <w:proofErr w:type="spellStart"/>
-            <w:proofErr w:type="gramStart"/>
             <w:r>
               <w:rPr>
                 <w:rFonts w:ascii="Calibri" w:eastAsia="Times New Roman" w:hAnsi="Calibri" w:cs="Times New Roman"/>
@@ -8392,8 +8406,6 @@
               </w:rPr>
               <w:t>gcc.trace</w:t>
             </w:r>
-            <w:proofErr w:type="spellEnd"/>
-            <w:proofErr w:type="gramEnd"/>
           </w:p>
         </w:tc>
         <w:tc>
@@ -8609,8 +8621,6 @@
                 <w:color w:val="000000"/>
               </w:rPr>
             </w:pPr>
-            <w:proofErr w:type="spellStart"/>
-            <w:proofErr w:type="gramStart"/>
             <w:r>
               <w:rPr>
                 <w:rFonts w:ascii="Calibri" w:eastAsia="Times New Roman" w:hAnsi="Calibri" w:cs="Times New Roman"/>
@@ -8618,8 +8628,6 @@
               </w:rPr>
               <w:t>gcc.trace</w:t>
             </w:r>
-            <w:proofErr w:type="spellEnd"/>
-            <w:proofErr w:type="gramEnd"/>
           </w:p>
         </w:tc>
         <w:tc>
@@ -8835,8 +8843,6 @@
                 <w:color w:val="000000"/>
               </w:rPr>
             </w:pPr>
-            <w:proofErr w:type="spellStart"/>
-            <w:proofErr w:type="gramStart"/>
             <w:r>
               <w:rPr>
                 <w:rFonts w:ascii="Calibri" w:eastAsia="Times New Roman" w:hAnsi="Calibri" w:cs="Times New Roman"/>
@@ -8844,8 +8850,6 @@
               </w:rPr>
               <w:t>swim.trace</w:t>
             </w:r>
-            <w:proofErr w:type="spellEnd"/>
-            <w:proofErr w:type="gramEnd"/>
           </w:p>
         </w:tc>
         <w:tc>
@@ -9061,8 +9065,6 @@
                 <w:color w:val="000000"/>
               </w:rPr>
             </w:pPr>
-            <w:proofErr w:type="spellStart"/>
-            <w:proofErr w:type="gramStart"/>
             <w:r>
               <w:rPr>
                 <w:rFonts w:ascii="Calibri" w:eastAsia="Times New Roman" w:hAnsi="Calibri" w:cs="Times New Roman"/>
@@ -9070,8 +9072,6 @@
               </w:rPr>
               <w:t>swim.trace</w:t>
             </w:r>
-            <w:proofErr w:type="spellEnd"/>
-            <w:proofErr w:type="gramEnd"/>
           </w:p>
         </w:tc>
         <w:tc>
@@ -9287,8 +9287,6 @@
                 <w:color w:val="000000"/>
               </w:rPr>
             </w:pPr>
-            <w:proofErr w:type="spellStart"/>
-            <w:proofErr w:type="gramStart"/>
             <w:r>
               <w:rPr>
                 <w:rFonts w:ascii="Calibri" w:eastAsia="Times New Roman" w:hAnsi="Calibri" w:cs="Times New Roman"/>
@@ -9296,8 +9294,6 @@
               </w:rPr>
               <w:t>swim.trace</w:t>
             </w:r>
-            <w:proofErr w:type="spellEnd"/>
-            <w:proofErr w:type="gramEnd"/>
           </w:p>
         </w:tc>
         <w:tc>
@@ -9513,8 +9509,6 @@
                 <w:color w:val="000000"/>
               </w:rPr>
             </w:pPr>
-            <w:proofErr w:type="spellStart"/>
-            <w:proofErr w:type="gramStart"/>
             <w:r>
               <w:rPr>
                 <w:rFonts w:ascii="Calibri" w:eastAsia="Times New Roman" w:hAnsi="Calibri" w:cs="Times New Roman"/>
@@ -9522,8 +9516,6 @@
               </w:rPr>
               <w:t>swim.trace</w:t>
             </w:r>
-            <w:proofErr w:type="spellEnd"/>
-            <w:proofErr w:type="gramEnd"/>
           </w:p>
         </w:tc>
         <w:tc>
@@ -9739,8 +9731,6 @@
                 <w:color w:val="000000"/>
               </w:rPr>
             </w:pPr>
-            <w:proofErr w:type="spellStart"/>
-            <w:proofErr w:type="gramStart"/>
             <w:r>
               <w:rPr>
                 <w:rFonts w:ascii="Calibri" w:eastAsia="Times New Roman" w:hAnsi="Calibri" w:cs="Times New Roman"/>
@@ -9748,8 +9738,6 @@
               </w:rPr>
               <w:t>gcc.trace</w:t>
             </w:r>
-            <w:proofErr w:type="spellEnd"/>
-            <w:proofErr w:type="gramEnd"/>
           </w:p>
         </w:tc>
         <w:tc>
@@ -9965,8 +9953,6 @@
                 <w:color w:val="000000"/>
               </w:rPr>
             </w:pPr>
-            <w:proofErr w:type="spellStart"/>
-            <w:proofErr w:type="gramStart"/>
             <w:r>
               <w:rPr>
                 <w:rFonts w:ascii="Calibri" w:eastAsia="Times New Roman" w:hAnsi="Calibri" w:cs="Times New Roman"/>
@@ -9974,8 +9960,6 @@
               </w:rPr>
               <w:t>gcc.trace</w:t>
             </w:r>
-            <w:proofErr w:type="spellEnd"/>
-            <w:proofErr w:type="gramEnd"/>
           </w:p>
         </w:tc>
         <w:tc>
@@ -10191,8 +10175,6 @@
                 <w:color w:val="000000"/>
               </w:rPr>
             </w:pPr>
-            <w:proofErr w:type="spellStart"/>
-            <w:proofErr w:type="gramStart"/>
             <w:r>
               <w:rPr>
                 <w:rFonts w:ascii="Calibri" w:eastAsia="Times New Roman" w:hAnsi="Calibri" w:cs="Times New Roman"/>
@@ -10200,8 +10182,6 @@
               </w:rPr>
               <w:t>gcc.trace</w:t>
             </w:r>
-            <w:proofErr w:type="spellEnd"/>
-            <w:proofErr w:type="gramEnd"/>
           </w:p>
         </w:tc>
         <w:tc>
@@ -10417,8 +10397,6 @@
                 <w:color w:val="000000"/>
               </w:rPr>
             </w:pPr>
-            <w:proofErr w:type="spellStart"/>
-            <w:proofErr w:type="gramStart"/>
             <w:r>
               <w:rPr>
                 <w:rFonts w:ascii="Calibri" w:eastAsia="Times New Roman" w:hAnsi="Calibri" w:cs="Times New Roman"/>
@@ -10426,8 +10404,6 @@
               </w:rPr>
               <w:t>gcc.trace</w:t>
             </w:r>
-            <w:proofErr w:type="spellEnd"/>
-            <w:proofErr w:type="gramEnd"/>
           </w:p>
         </w:tc>
         <w:tc>
@@ -10928,8 +10904,6 @@
                 <w:color w:val="000000"/>
               </w:rPr>
             </w:pPr>
-            <w:proofErr w:type="spellStart"/>
-            <w:proofErr w:type="gramStart"/>
             <w:r>
               <w:rPr>
                 <w:rFonts w:ascii="Calibri" w:eastAsia="Times New Roman" w:hAnsi="Calibri" w:cs="Times New Roman"/>
@@ -10937,8 +10911,6 @@
               </w:rPr>
               <w:t>gcc.trace</w:t>
             </w:r>
-            <w:proofErr w:type="spellEnd"/>
-            <w:proofErr w:type="gramEnd"/>
           </w:p>
         </w:tc>
         <w:tc>
@@ -11154,8 +11126,6 @@
                 <w:color w:val="000000"/>
               </w:rPr>
             </w:pPr>
-            <w:proofErr w:type="spellStart"/>
-            <w:proofErr w:type="gramStart"/>
             <w:r>
               <w:rPr>
                 <w:rFonts w:ascii="Calibri" w:eastAsia="Times New Roman" w:hAnsi="Calibri" w:cs="Times New Roman"/>
@@ -11163,8 +11133,6 @@
               </w:rPr>
               <w:t>gcc.trace</w:t>
             </w:r>
-            <w:proofErr w:type="spellEnd"/>
-            <w:proofErr w:type="gramEnd"/>
           </w:p>
         </w:tc>
         <w:tc>
@@ -11380,8 +11348,6 @@
                 <w:color w:val="000000"/>
               </w:rPr>
             </w:pPr>
-            <w:proofErr w:type="spellStart"/>
-            <w:proofErr w:type="gramStart"/>
             <w:r>
               <w:rPr>
                 <w:rFonts w:ascii="Calibri" w:eastAsia="Times New Roman" w:hAnsi="Calibri" w:cs="Times New Roman"/>
@@ -11389,8 +11355,6 @@
               </w:rPr>
               <w:t>gcc.trace</w:t>
             </w:r>
-            <w:proofErr w:type="spellEnd"/>
-            <w:proofErr w:type="gramEnd"/>
           </w:p>
         </w:tc>
         <w:tc>
@@ -11606,8 +11570,6 @@
                 <w:color w:val="000000"/>
               </w:rPr>
             </w:pPr>
-            <w:proofErr w:type="spellStart"/>
-            <w:proofErr w:type="gramStart"/>
             <w:r>
               <w:rPr>
                 <w:rFonts w:ascii="Calibri" w:eastAsia="Times New Roman" w:hAnsi="Calibri" w:cs="Times New Roman"/>
@@ -11615,8 +11577,6 @@
               </w:rPr>
               <w:t>gcc.trace</w:t>
             </w:r>
-            <w:proofErr w:type="spellEnd"/>
-            <w:proofErr w:type="gramEnd"/>
           </w:p>
         </w:tc>
         <w:tc>
@@ -11832,8 +11792,6 @@
                 <w:color w:val="000000"/>
               </w:rPr>
             </w:pPr>
-            <w:proofErr w:type="spellStart"/>
-            <w:proofErr w:type="gramStart"/>
             <w:r>
               <w:rPr>
                 <w:rFonts w:ascii="Calibri" w:eastAsia="Times New Roman" w:hAnsi="Calibri" w:cs="Times New Roman"/>
@@ -11841,8 +11799,6 @@
               </w:rPr>
               <w:t>gcc.trace</w:t>
             </w:r>
-            <w:proofErr w:type="spellEnd"/>
-            <w:proofErr w:type="gramEnd"/>
           </w:p>
         </w:tc>
         <w:tc>
@@ -11878,10 +11834,7 @@
         </w:tc>
       </w:tr>
     </w:tbl>
-    <w:p>
-      <w:bookmarkStart w:id="0" w:name="_GoBack"/>
-      <w:bookmarkEnd w:id="0"/>
-    </w:p>
+    <w:p/>
     <w:p>
       <w:pPr>
         <w:ind w:hanging="1710"/>
@@ -12371,8 +12324,6 @@
                 <w:color w:val="000000"/>
               </w:rPr>
             </w:pPr>
-            <w:proofErr w:type="spellStart"/>
-            <w:proofErr w:type="gramStart"/>
             <w:r>
               <w:rPr>
                 <w:rFonts w:ascii="Calibri" w:eastAsia="Times New Roman" w:hAnsi="Calibri" w:cs="Times New Roman"/>
@@ -12380,8 +12331,6 @@
               </w:rPr>
               <w:t>swim.trace</w:t>
             </w:r>
-            <w:proofErr w:type="spellEnd"/>
-            <w:proofErr w:type="gramEnd"/>
           </w:p>
         </w:tc>
         <w:tc>
@@ -12597,8 +12546,6 @@
                 <w:color w:val="000000"/>
               </w:rPr>
             </w:pPr>
-            <w:proofErr w:type="spellStart"/>
-            <w:proofErr w:type="gramStart"/>
             <w:r>
               <w:rPr>
                 <w:rFonts w:ascii="Calibri" w:eastAsia="Times New Roman" w:hAnsi="Calibri" w:cs="Times New Roman"/>
@@ -12606,8 +12553,6 @@
               </w:rPr>
               <w:t>swim.trace</w:t>
             </w:r>
-            <w:proofErr w:type="spellEnd"/>
-            <w:proofErr w:type="gramEnd"/>
           </w:p>
         </w:tc>
         <w:tc>
@@ -12823,8 +12768,6 @@
                 <w:color w:val="000000"/>
               </w:rPr>
             </w:pPr>
-            <w:proofErr w:type="spellStart"/>
-            <w:proofErr w:type="gramStart"/>
             <w:r>
               <w:rPr>
                 <w:rFonts w:ascii="Calibri" w:eastAsia="Times New Roman" w:hAnsi="Calibri" w:cs="Times New Roman"/>
@@ -12832,8 +12775,6 @@
               </w:rPr>
               <w:t>swim.trace</w:t>
             </w:r>
-            <w:proofErr w:type="spellEnd"/>
-            <w:proofErr w:type="gramEnd"/>
           </w:p>
         </w:tc>
         <w:tc>
@@ -13049,8 +12990,6 @@
                 <w:color w:val="000000"/>
               </w:rPr>
             </w:pPr>
-            <w:proofErr w:type="spellStart"/>
-            <w:proofErr w:type="gramStart"/>
             <w:r>
               <w:rPr>
                 <w:rFonts w:ascii="Calibri" w:eastAsia="Times New Roman" w:hAnsi="Calibri" w:cs="Times New Roman"/>
@@ -13058,8 +12997,6 @@
               </w:rPr>
               <w:t>swim.trace</w:t>
             </w:r>
-            <w:proofErr w:type="spellEnd"/>
-            <w:proofErr w:type="gramEnd"/>
           </w:p>
         </w:tc>
         <w:tc>
@@ -13275,8 +13212,6 @@
                 <w:color w:val="000000"/>
               </w:rPr>
             </w:pPr>
-            <w:proofErr w:type="spellStart"/>
-            <w:proofErr w:type="gramStart"/>
             <w:r>
               <w:rPr>
                 <w:rFonts w:ascii="Calibri" w:eastAsia="Times New Roman" w:hAnsi="Calibri" w:cs="Times New Roman"/>
@@ -13284,8 +13219,6 @@
               </w:rPr>
               <w:t>swim.trace</w:t>
             </w:r>
-            <w:proofErr w:type="spellEnd"/>
-            <w:proofErr w:type="gramEnd"/>
           </w:p>
         </w:tc>
         <w:tc>
@@ -13779,7 +13712,7 @@
         <w:rFonts w:ascii="Symbol" w:hAnsi="Symbol" w:hint="default"/>
       </w:rPr>
     </w:lvl>
-    <w:lvl w:ilvl="1" w:tplc="04090003" w:tentative="1">
+    <w:lvl w:ilvl="1" w:tplc="04090003">
       <w:start w:val="1"/>
       <w:numFmt w:val="bullet"/>
       <w:lvlText w:val="o"/>

</xml_diff>